<commit_message>
fixed image slider and cleaned up text
</commit_message>
<xml_diff>
--- a/resources/Web-Developer-Louise-Pike-CV-Sept-2022.docx
+++ b/resources/Web-Developer-Louise-Pike-CV-Sept-2022.docx
@@ -218,7 +218,7 @@
           <w:sz w:val="22"/>
           <w:shd w:fill="auto" w:val="clear"/>
         </w:rPr>
-        <w:t xml:space="preserve">JavaScript, CSS, HTML, React, React Router, Redux/Redux toolkit, SASS/SCSS, Bootstrap, Tailwind CSS, DaisyUI</w:t>
+        <w:t xml:space="preserve">JavaScript, CSS, HTML, React, React Router, Redux/Redux, Toolkit, Sass/SCSS, Bootstrap, Tailwind CSS, DaisyUI, Axios...</w:t>
         <w:br/>
       </w:r>
       <w:r>
@@ -242,33 +242,33 @@
           <w:sz w:val="22"/>
           <w:shd w:fill="auto" w:val="clear"/>
         </w:rPr>
-        <w:t xml:space="preserve">Node.js, Express, MySQL, MongoDB, Mongoose, JSON Web Token, Bcrypt</w:t>
-      </w:r>
-    </w:p>
-    <w:p>
-      <w:pPr>
-        <w:spacing w:before="0" w:after="160" w:line="259"/>
-        <w:ind w:right="0" w:left="0" w:firstLine="0"/>
-        <w:jc w:val="left"/>
-        <w:rPr>
-          <w:rFonts w:ascii="Calibri" w:hAnsi="Calibri" w:cs="Calibri" w:eastAsia="Calibri"/>
-          <w:color w:val="auto"/>
-          <w:spacing w:val="0"/>
-          <w:position w:val="0"/>
-          <w:sz w:val="22"/>
-          <w:shd w:fill="auto" w:val="clear"/>
-        </w:rPr>
-      </w:pPr>
-      <w:r>
-        <w:rPr>
-          <w:rFonts w:ascii="Calibri" w:hAnsi="Calibri" w:cs="Calibri" w:eastAsia="Calibri"/>
-          <w:color w:val="auto"/>
-          <w:spacing w:val="0"/>
-          <w:position w:val="0"/>
-          <w:sz w:val="22"/>
-          <w:shd w:fill="auto" w:val="clear"/>
-        </w:rPr>
-        <w:t xml:space="preserve">(Tools include: GitHub/GitHub desktop, Postman, MySQL Workshop, XAMPP, MongoDB compass)</w:t>
+        <w:t xml:space="preserve">Node.js, Express, MySQL, MongoDB, Mongoose, JSON Web Token, Bcrypt...</w:t>
+      </w:r>
+    </w:p>
+    <w:p>
+      <w:pPr>
+        <w:spacing w:before="0" w:after="160" w:line="259"/>
+        <w:ind w:right="0" w:left="0" w:firstLine="0"/>
+        <w:jc w:val="left"/>
+        <w:rPr>
+          <w:rFonts w:ascii="Calibri" w:hAnsi="Calibri" w:cs="Calibri" w:eastAsia="Calibri"/>
+          <w:color w:val="auto"/>
+          <w:spacing w:val="0"/>
+          <w:position w:val="0"/>
+          <w:sz w:val="22"/>
+          <w:shd w:fill="auto" w:val="clear"/>
+        </w:rPr>
+      </w:pPr>
+      <w:r>
+        <w:rPr>
+          <w:rFonts w:ascii="Calibri" w:hAnsi="Calibri" w:cs="Calibri" w:eastAsia="Calibri"/>
+          <w:color w:val="auto"/>
+          <w:spacing w:val="0"/>
+          <w:position w:val="0"/>
+          <w:sz w:val="22"/>
+          <w:shd w:fill="auto" w:val="clear"/>
+        </w:rPr>
+        <w:t xml:space="preserve">(Tools include: GitHub/GitHub Desktop, Postman, MySQL Workbench, XAMPP, MongoDB Compass, Firebase/Firestore, PayPal Sandbox, Heroku...)</w:t>
       </w:r>
     </w:p>
     <w:p>

</xml_diff>